<commit_message>
added names to peer evaluations
</commit_message>
<xml_diff>
--- a/AGT_Podcast_Peer_Evaluation_XXXXXX.docx
+++ b/AGT_Podcast_Peer_Evaluation_XXXXXX.docx
@@ -352,25 +352,16 @@
           <w:lang w:val="en-IE"/>
         </w:rPr>
         <w:tab/>
-        <w:t>(Y): __</w:t>
-      </w:r>
-      <w:r>
-        <w:rPr>
-          <w:rFonts w:ascii="Arial" w:hAnsi="Arial"/>
-          <w:spacing w:val="-2"/>
-          <w:sz w:val="22"/>
-          <w:lang w:val="en-IE"/>
-        </w:rPr>
-        <w:t>___</w:t>
-      </w:r>
-      <w:r>
-        <w:rPr>
-          <w:rFonts w:ascii="Arial" w:hAnsi="Arial"/>
-          <w:spacing w:val="-2"/>
-          <w:sz w:val="22"/>
-          <w:lang w:val="en-IE"/>
-        </w:rPr>
-        <w:t>_____________________________________________</w:t>
+        <w:t xml:space="preserve">(Y): </w:t>
+      </w:r>
+      <w:r>
+        <w:rPr>
+          <w:rFonts w:ascii="Arial" w:hAnsi="Arial"/>
+          <w:spacing w:val="-2"/>
+          <w:sz w:val="22"/>
+          <w:lang w:val="en-IE"/>
+        </w:rPr>
+        <w:t>Thomas Butterfield</w:t>
       </w:r>
     </w:p>
     <w:p>
@@ -448,7 +439,16 @@
           <w:lang w:val="en-IE"/>
         </w:rPr>
         <w:tab/>
-        <w:t>(A) __________________________________________________</w:t>
+        <w:t xml:space="preserve">(A) </w:t>
+      </w:r>
+      <w:r>
+        <w:rPr>
+          <w:rFonts w:ascii="Arial" w:hAnsi="Arial"/>
+          <w:spacing w:val="-2"/>
+          <w:sz w:val="22"/>
+          <w:lang w:val="en-IE"/>
+        </w:rPr>
+        <w:t>Shane Devers</w:t>
       </w:r>
     </w:p>
     <w:p>
@@ -474,7 +474,16 @@
           <w:lang w:val="en-IE"/>
         </w:rPr>
         <w:tab/>
-        <w:t>(B) __________________________________________________</w:t>
+        <w:t xml:space="preserve">(B) </w:t>
+      </w:r>
+      <w:r>
+        <w:rPr>
+          <w:rFonts w:ascii="Arial" w:hAnsi="Arial"/>
+          <w:spacing w:val="-2"/>
+          <w:sz w:val="22"/>
+          <w:lang w:val="en-IE"/>
+        </w:rPr>
+        <w:t>Oliver Crowe</w:t>
       </w:r>
     </w:p>
     <w:p>
@@ -500,7 +509,16 @@
           <w:lang w:val="en-IE"/>
         </w:rPr>
         <w:tab/>
-        <w:t>(C) __________________________________________________</w:t>
+        <w:t xml:space="preserve">(C) </w:t>
+      </w:r>
+      <w:r>
+        <w:rPr>
+          <w:rFonts w:ascii="Arial" w:hAnsi="Arial"/>
+          <w:spacing w:val="-2"/>
+          <w:sz w:val="22"/>
+          <w:lang w:val="en-IE"/>
+        </w:rPr>
+        <w:t>Rory Baxter</w:t>
       </w:r>
     </w:p>
     <w:p>
@@ -526,7 +544,16 @@
           <w:lang w:val="en-IE"/>
         </w:rPr>
         <w:tab/>
-        <w:t>(D) __________________________________________________</w:t>
+        <w:t xml:space="preserve">(D) </w:t>
+      </w:r>
+      <w:r>
+        <w:rPr>
+          <w:rFonts w:ascii="Arial" w:hAnsi="Arial"/>
+          <w:spacing w:val="-2"/>
+          <w:sz w:val="22"/>
+          <w:lang w:val="en-IE"/>
+        </w:rPr>
+        <w:t>Ben Russell</w:t>
       </w:r>
     </w:p>
     <w:p>
@@ -552,7 +579,16 @@
           <w:lang w:val="en-IE"/>
         </w:rPr>
         <w:tab/>
-        <w:t>(E) __________________________________________________</w:t>
+        <w:t xml:space="preserve">(E) </w:t>
+      </w:r>
+      <w:r>
+        <w:rPr>
+          <w:rFonts w:ascii="Arial" w:hAnsi="Arial"/>
+          <w:spacing w:val="-2"/>
+          <w:sz w:val="22"/>
+          <w:lang w:val="en-IE"/>
+        </w:rPr>
+        <w:t>Ben Beddows</w:t>
       </w:r>
     </w:p>
     <w:p>
@@ -846,7 +882,6 @@
                 <w:lang w:val="en-IE"/>
               </w:rPr>
             </w:pPr>
-            <w:proofErr w:type="gramStart"/>
             <w:r>
               <w:rPr>
                 <w:rFonts w:ascii="Arial" w:hAnsi="Arial"/>
@@ -856,7 +891,6 @@
               </w:rPr>
               <w:t>Usually</w:t>
             </w:r>
-            <w:proofErr w:type="gramEnd"/>
           </w:p>
         </w:tc>
         <w:tc>
@@ -3096,7 +3130,6 @@
           <w:lang w:val="en-IE"/>
         </w:rPr>
       </w:pPr>
-      <w:proofErr w:type="gramStart"/>
       <w:r>
         <w:rPr>
           <w:rFonts w:ascii="Arial" w:hAnsi="Arial"/>
@@ -3105,18 +3138,7 @@
           <w:szCs w:val="22"/>
           <w:lang w:val="en-IE"/>
         </w:rPr>
-        <w:t>E.g.</w:t>
-      </w:r>
-      <w:proofErr w:type="gramEnd"/>
-      <w:r>
-        <w:rPr>
-          <w:rFonts w:ascii="Arial" w:hAnsi="Arial"/>
-          <w:spacing w:val="-2"/>
-          <w:sz w:val="22"/>
-          <w:szCs w:val="22"/>
-          <w:lang w:val="en-IE"/>
-        </w:rPr>
-        <w:t xml:space="preserve"> A – 20 points, B – 15 points, C – 25 points, D – 18 points, E – 22 points </w:t>
+        <w:t xml:space="preserve">E.g. A – 20 points, B – 15 points, C – 25 points, D – 18 points, E – 22 points </w:t>
       </w:r>
     </w:p>
     <w:p>

</xml_diff>